<commit_message>
Modified conference program and login permission denied message.
</commit_message>
<xml_diff>
--- a/resources/files/Conference  program_Eng-1.docx
+++ b/resources/files/Conference  program_Eng-1.docx
@@ -329,7 +329,7 @@
           <w:color w:val="000000"/>
           <w:sz w:val="26"/>
           <w:szCs w:val="26"/>
-          <w:lang w:eastAsia="el-GR"/>
+          <w:lang w:val="en-US" w:eastAsia="el-GR"/>
         </w:rPr>
       </w:pPr>
       <w:r>
@@ -339,7 +339,7 @@
           <w:color w:val="000000"/>
           <w:sz w:val="26"/>
           <w:szCs w:val="26"/>
-          <w:lang w:eastAsia="el-GR"/>
+          <w:lang w:val="en-US" w:eastAsia="el-GR"/>
         </w:rPr>
         <w:t xml:space="preserve">11-13 </w:t>
       </w:r>
@@ -361,7 +361,7 @@
           <w:color w:val="000000"/>
           <w:sz w:val="26"/>
           <w:szCs w:val="26"/>
-          <w:lang w:eastAsia="el-GR"/>
+          <w:lang w:val="en-US" w:eastAsia="el-GR"/>
         </w:rPr>
         <w:t xml:space="preserve"> 2014 </w:t>
       </w:r>
@@ -1014,7 +1014,7 @@
                 <w:b/>
                 <w:i/>
                 <w:color w:val="000000"/>
-                <w:lang w:eastAsia="el-GR"/>
+                <w:lang w:val="en-US" w:eastAsia="el-GR"/>
               </w:rPr>
             </w:pPr>
             <w:r>
@@ -1033,7 +1033,7 @@
                 <w:b/>
                 <w:i/>
                 <w:color w:val="000000"/>
-                <w:lang w:eastAsia="el-GR"/>
+                <w:lang w:val="en-US" w:eastAsia="el-GR"/>
               </w:rPr>
               <w:t xml:space="preserve"> </w:t>
             </w:r>
@@ -1053,7 +1053,7 @@
                 <w:b/>
                 <w:i/>
                 <w:color w:val="000000"/>
-                <w:lang w:eastAsia="el-GR"/>
+                <w:lang w:val="en-US" w:eastAsia="el-GR"/>
               </w:rPr>
               <w:t xml:space="preserve">. </w:t>
             </w:r>
@@ -1068,7 +1068,7 @@
                 <w:rFonts w:ascii="Times New Roman" w:hAnsi="Times New Roman" w:cs="Times New Roman"/>
                 <w:b/>
                 <w:i/>
-                <w:lang w:eastAsia="el-GR"/>
+                <w:lang w:val="en-US" w:eastAsia="el-GR"/>
               </w:rPr>
             </w:pPr>
             <w:r>
@@ -1080,126 +1080,260 @@
               </w:rPr>
               <w:t>G</w:t>
             </w:r>
-            <w:proofErr w:type="spellStart"/>
-            <w:r>
+            <w:r>
+              <w:rPr>
+                <w:rFonts w:ascii="Times New Roman" w:hAnsi="Times New Roman" w:cs="Times New Roman"/>
+                <w:b/>
+                <w:i/>
+                <w:lang w:val="en-US" w:eastAsia="el-GR"/>
+              </w:rPr>
+              <w:t>ametes’ donation</w:t>
+            </w:r>
+            <w:r>
+              <w:rPr>
+                <w:rFonts w:ascii="Times New Roman" w:hAnsi="Times New Roman" w:cs="Times New Roman"/>
+                <w:b/>
+                <w:i/>
+                <w:lang w:val="en-US" w:eastAsia="el-GR"/>
+              </w:rPr>
+              <w:t>:</w:t>
+            </w:r>
+            <w:r>
+              <w:rPr>
+                <w:rFonts w:ascii="Times New Roman" w:hAnsi="Times New Roman" w:cs="Times New Roman"/>
+                <w:b/>
+                <w:i/>
+                <w:lang w:val="en-US" w:eastAsia="el-GR"/>
+              </w:rPr>
+              <w:t xml:space="preserve"> </w:t>
+            </w:r>
+            <w:r>
+              <w:rPr>
+                <w:rFonts w:ascii="Times New Roman" w:hAnsi="Times New Roman" w:cs="Times New Roman"/>
+                <w:b/>
+                <w:i/>
+                <w:lang w:val="en-US" w:eastAsia="el-GR"/>
+              </w:rPr>
+              <w:t>legal and ethical dilemmas</w:t>
+            </w:r>
+          </w:p>
+          <w:p>
+            <w:pPr>
+              <w:suppressAutoHyphens w:val="0"/>
+              <w:spacing w:before="120" w:after="120" w:line="240" w:lineRule="auto"/>
+              <w:ind w:left="417"/>
+              <w:jc w:val="center"/>
               <w:rPr>
                 <w:rFonts w:ascii="Times New Roman" w:hAnsi="Times New Roman" w:cs="Times New Roman"/>
                 <w:b/>
                 <w:i/>
                 <w:lang w:eastAsia="el-GR"/>
               </w:rPr>
-              <w:t>ametes</w:t>
+            </w:pPr>
+          </w:p>
+          <w:p>
+            <w:pPr>
+              <w:suppressAutoHyphens w:val="0"/>
+              <w:spacing w:before="120" w:after="120" w:line="240" w:lineRule="auto"/>
+              <w:ind w:left="417"/>
+              <w:jc w:val="center"/>
+              <w:rPr>
+                <w:rFonts w:ascii="Times New Roman" w:hAnsi="Times New Roman" w:cs="Times New Roman"/>
+                <w:b/>
+                <w:lang w:val="en-US" w:eastAsia="el-GR"/>
+              </w:rPr>
+            </w:pPr>
+            <w:r>
+              <w:rPr>
+                <w:rFonts w:ascii="Times New Roman" w:hAnsi="Times New Roman" w:cs="Times New Roman"/>
+                <w:b/>
+                <w:lang w:val="en-US" w:eastAsia="el-GR"/>
+              </w:rPr>
+              <w:t xml:space="preserve">Chair: </w:t>
+            </w:r>
+            <w:proofErr w:type="spellStart"/>
+            <w:r>
+              <w:rPr>
+                <w:rFonts w:ascii="Times New Roman" w:hAnsi="Times New Roman" w:cs="Times New Roman"/>
+                <w:b/>
+                <w:lang w:val="en-US" w:eastAsia="el-GR"/>
+              </w:rPr>
+              <w:t>Aris</w:t>
             </w:r>
             <w:proofErr w:type="spellEnd"/>
             <w:r>
               <w:rPr>
                 <w:rFonts w:ascii="Times New Roman" w:hAnsi="Times New Roman" w:cs="Times New Roman"/>
                 <w:b/>
-                <w:i/>
-                <w:lang w:eastAsia="el-GR"/>
-              </w:rPr>
-              <w:t xml:space="preserve">’ </w:t>
+                <w:lang w:val="en-US" w:eastAsia="el-GR"/>
+              </w:rPr>
+              <w:t xml:space="preserve"> </w:t>
             </w:r>
             <w:proofErr w:type="spellStart"/>
             <w:r>
               <w:rPr>
                 <w:rFonts w:ascii="Times New Roman" w:hAnsi="Times New Roman" w:cs="Times New Roman"/>
                 <w:b/>
-                <w:i/>
-                <w:lang w:eastAsia="el-GR"/>
-              </w:rPr>
-              <w:t>donation</w:t>
+                <w:lang w:val="en-US" w:eastAsia="el-GR"/>
+              </w:rPr>
+              <w:t>Antsaklis</w:t>
             </w:r>
             <w:proofErr w:type="spellEnd"/>
-            <w:r>
-              <w:rPr>
-                <w:rFonts w:ascii="Times New Roman" w:hAnsi="Times New Roman" w:cs="Times New Roman"/>
-                <w:b/>
-                <w:i/>
-                <w:lang w:eastAsia="el-GR"/>
-              </w:rPr>
-              <w:t>:</w:t>
-            </w:r>
-            <w:r>
-              <w:rPr>
-                <w:rFonts w:ascii="Times New Roman" w:hAnsi="Times New Roman" w:cs="Times New Roman"/>
-                <w:b/>
-                <w:i/>
-                <w:lang w:eastAsia="el-GR"/>
-              </w:rPr>
-              <w:t xml:space="preserve"> </w:t>
+          </w:p>
+          <w:p>
+            <w:pPr>
+              <w:suppressAutoHyphens w:val="0"/>
+              <w:spacing w:before="120" w:after="120" w:line="240" w:lineRule="auto"/>
+              <w:ind w:left="417"/>
+              <w:jc w:val="center"/>
+              <w:rPr>
+                <w:rFonts w:ascii="Times New Roman" w:hAnsi="Times New Roman" w:cs="Times New Roman"/>
+                <w:lang w:val="en-US" w:eastAsia="el-GR"/>
+              </w:rPr>
+            </w:pPr>
+            <w:r>
+              <w:rPr>
+                <w:rFonts w:ascii="Times New Roman" w:hAnsi="Times New Roman" w:cs="Times New Roman"/>
+                <w:lang w:val="en-US" w:eastAsia="el-GR"/>
+              </w:rPr>
+              <w:t xml:space="preserve">Professor </w:t>
+            </w:r>
+            <w:r>
+              <w:rPr>
+                <w:rFonts w:ascii="Times New Roman" w:hAnsi="Times New Roman" w:cs="Times New Roman"/>
+                <w:lang w:val="en-US" w:eastAsia="el-GR"/>
+              </w:rPr>
+              <w:t>Em</w:t>
+            </w:r>
+            <w:r>
+              <w:rPr>
+                <w:rFonts w:ascii="Times New Roman" w:hAnsi="Times New Roman" w:cs="Times New Roman"/>
+                <w:lang w:val="en-US" w:eastAsia="el-GR"/>
+              </w:rPr>
+              <w:t xml:space="preserve">eritus </w:t>
+            </w:r>
+            <w:r>
+              <w:rPr>
+                <w:rFonts w:ascii="Times New Roman" w:hAnsi="Times New Roman" w:cs="Times New Roman"/>
+                <w:lang w:val="en-US" w:eastAsia="el-GR"/>
+              </w:rPr>
+              <w:t>of</w:t>
+            </w:r>
+            <w:r>
+              <w:rPr>
+                <w:rFonts w:ascii="Times New Roman" w:hAnsi="Times New Roman" w:cs="Times New Roman"/>
+                <w:lang w:val="en-US" w:eastAsia="el-GR"/>
+              </w:rPr>
+              <w:t xml:space="preserve"> </w:t>
+            </w:r>
+            <w:r>
+              <w:rPr>
+                <w:rFonts w:ascii="Times New Roman" w:hAnsi="Times New Roman" w:cs="Times New Roman"/>
+                <w:lang w:val="en-US" w:eastAsia="el-GR"/>
+              </w:rPr>
+              <w:t xml:space="preserve">National and </w:t>
             </w:r>
             <w:proofErr w:type="spellStart"/>
             <w:r>
               <w:rPr>
                 <w:rFonts w:ascii="Times New Roman" w:hAnsi="Times New Roman" w:cs="Times New Roman"/>
-                <w:b/>
-                <w:i/>
-                <w:lang w:eastAsia="el-GR"/>
-              </w:rPr>
-              <w:t>legal</w:t>
+                <w:lang w:val="en-US" w:eastAsia="el-GR"/>
+              </w:rPr>
+              <w:t>Kapodistrian</w:t>
             </w:r>
             <w:proofErr w:type="spellEnd"/>
             <w:r>
               <w:rPr>
                 <w:rFonts w:ascii="Times New Roman" w:hAnsi="Times New Roman" w:cs="Times New Roman"/>
-                <w:b/>
-                <w:i/>
-                <w:lang w:eastAsia="el-GR"/>
-              </w:rPr>
-              <w:t xml:space="preserve"> </w:t>
-            </w:r>
-            <w:proofErr w:type="spellStart"/>
-            <w:r>
-              <w:rPr>
-                <w:rFonts w:ascii="Times New Roman" w:hAnsi="Times New Roman" w:cs="Times New Roman"/>
-                <w:b/>
-                <w:i/>
-                <w:lang w:eastAsia="el-GR"/>
-              </w:rPr>
-              <w:t>and</w:t>
-            </w:r>
-            <w:proofErr w:type="spellEnd"/>
-            <w:r>
-              <w:rPr>
-                <w:rFonts w:ascii="Times New Roman" w:hAnsi="Times New Roman" w:cs="Times New Roman"/>
-                <w:b/>
-                <w:i/>
-                <w:lang w:eastAsia="el-GR"/>
-              </w:rPr>
-              <w:t xml:space="preserve"> </w:t>
-            </w:r>
-            <w:proofErr w:type="spellStart"/>
-            <w:r>
-              <w:rPr>
-                <w:rFonts w:ascii="Times New Roman" w:hAnsi="Times New Roman" w:cs="Times New Roman"/>
-                <w:b/>
-                <w:i/>
-                <w:lang w:eastAsia="el-GR"/>
-              </w:rPr>
-              <w:t>ethical</w:t>
-            </w:r>
-            <w:proofErr w:type="spellEnd"/>
-            <w:r>
-              <w:rPr>
-                <w:rFonts w:ascii="Times New Roman" w:hAnsi="Times New Roman" w:cs="Times New Roman"/>
-                <w:b/>
-                <w:i/>
-                <w:lang w:eastAsia="el-GR"/>
-              </w:rPr>
-              <w:t xml:space="preserve"> </w:t>
-            </w:r>
-            <w:proofErr w:type="spellStart"/>
-            <w:r>
-              <w:rPr>
-                <w:rFonts w:ascii="Times New Roman" w:hAnsi="Times New Roman" w:cs="Times New Roman"/>
-                <w:b/>
-                <w:i/>
-                <w:lang w:eastAsia="el-GR"/>
-              </w:rPr>
-              <w:t>dilemmas</w:t>
-            </w:r>
-            <w:proofErr w:type="spellEnd"/>
+                <w:lang w:val="en-US" w:eastAsia="el-GR"/>
+              </w:rPr>
+              <w:t xml:space="preserve"> University of Athens</w:t>
+            </w:r>
+          </w:p>
+          <w:p>
+            <w:pPr>
+              <w:suppressAutoHyphens w:val="0"/>
+              <w:spacing w:before="120" w:after="120" w:line="240" w:lineRule="auto"/>
+              <w:ind w:left="417"/>
+              <w:jc w:val="center"/>
+              <w:rPr>
+                <w:rFonts w:ascii="Times New Roman" w:hAnsi="Times New Roman" w:cs="Times New Roman"/>
+                <w:b/>
+                <w:lang w:val="en-US" w:eastAsia="el-GR"/>
+              </w:rPr>
+            </w:pPr>
+            <w:r>
+              <w:rPr>
+                <w:rStyle w:val="hps"/>
+                <w:rFonts w:ascii="Times New Roman" w:hAnsi="Times New Roman" w:cs="Times New Roman"/>
+                <w:color w:val="222222"/>
+                <w:lang/>
+              </w:rPr>
+              <w:t xml:space="preserve">Chairman of the </w:t>
+            </w:r>
+            <w:r>
+              <w:rPr>
+                <w:rStyle w:val="hps"/>
+                <w:rFonts w:ascii="Times New Roman" w:hAnsi="Times New Roman" w:cs="Times New Roman"/>
+                <w:color w:val="222222"/>
+                <w:lang/>
+              </w:rPr>
+              <w:t>National</w:t>
+            </w:r>
+            <w:r>
+              <w:rPr>
+                <w:rStyle w:val="shorttext"/>
+                <w:rFonts w:ascii="Times New Roman" w:hAnsi="Times New Roman" w:cs="Times New Roman"/>
+                <w:color w:val="222222"/>
+                <w:lang/>
+              </w:rPr>
+              <w:t xml:space="preserve"> </w:t>
+            </w:r>
+            <w:r>
+              <w:rPr>
+                <w:rStyle w:val="hps"/>
+                <w:rFonts w:ascii="Times New Roman" w:hAnsi="Times New Roman" w:cs="Times New Roman"/>
+                <w:color w:val="222222"/>
+                <w:lang/>
+              </w:rPr>
+              <w:t>Authority</w:t>
+            </w:r>
+            <w:r>
+              <w:rPr>
+                <w:rStyle w:val="shorttext"/>
+                <w:rFonts w:ascii="Times New Roman" w:hAnsi="Times New Roman" w:cs="Times New Roman"/>
+                <w:color w:val="222222"/>
+                <w:lang/>
+              </w:rPr>
+              <w:t xml:space="preserve"> </w:t>
+            </w:r>
+            <w:r>
+              <w:rPr>
+                <w:rStyle w:val="hps"/>
+                <w:rFonts w:ascii="Times New Roman" w:hAnsi="Times New Roman" w:cs="Times New Roman"/>
+                <w:color w:val="222222"/>
+                <w:lang/>
+              </w:rPr>
+              <w:t>of Medically</w:t>
+            </w:r>
+            <w:r>
+              <w:rPr>
+                <w:rStyle w:val="shorttext"/>
+                <w:rFonts w:ascii="Times New Roman" w:hAnsi="Times New Roman" w:cs="Times New Roman"/>
+                <w:color w:val="222222"/>
+                <w:lang/>
+              </w:rPr>
+              <w:t xml:space="preserve"> </w:t>
+            </w:r>
+            <w:r>
+              <w:rPr>
+                <w:rStyle w:val="hps"/>
+                <w:rFonts w:ascii="Times New Roman" w:hAnsi="Times New Roman" w:cs="Times New Roman"/>
+                <w:color w:val="222222"/>
+                <w:lang/>
+              </w:rPr>
+              <w:t>Assisted Reproduction</w:t>
+            </w:r>
           </w:p>
         </w:tc>
       </w:tr>
@@ -1222,13 +1356,15 @@
                 <w:rFonts w:ascii="Times New Roman" w:hAnsi="Times New Roman" w:cs="Times New Roman"/>
                 <w:b/>
                 <w:color w:val="000000"/>
-              </w:rPr>
-            </w:pPr>
-            <w:r>
-              <w:rPr>
-                <w:rFonts w:ascii="Times New Roman" w:hAnsi="Times New Roman" w:cs="Times New Roman"/>
-                <w:b/>
-                <w:color w:val="000000"/>
+                <w:lang w:val="en-US"/>
+              </w:rPr>
+            </w:pPr>
+            <w:r>
+              <w:rPr>
+                <w:rFonts w:ascii="Times New Roman" w:hAnsi="Times New Roman" w:cs="Times New Roman"/>
+                <w:b/>
+                <w:color w:val="000000"/>
+                <w:lang w:val="en-US"/>
               </w:rPr>
               <w:t>1</w:t>
             </w:r>
@@ -1246,6 +1382,7 @@
                 <w:rFonts w:ascii="Times New Roman" w:hAnsi="Times New Roman" w:cs="Times New Roman"/>
                 <w:b/>
                 <w:color w:val="000000"/>
+                <w:lang w:val="en-US"/>
               </w:rPr>
               <w:t>.00 – 19.00</w:t>
             </w:r>
@@ -1569,14 +1706,14 @@
               <w:rPr>
                 <w:rFonts w:ascii="Times New Roman" w:hAnsi="Times New Roman" w:cs="Times New Roman"/>
                 <w:b/>
-                <w:lang w:val="fr-FR"/>
-              </w:rPr>
-            </w:pPr>
-            <w:r>
-              <w:rPr>
-                <w:rFonts w:ascii="Times New Roman" w:hAnsi="Times New Roman" w:cs="Times New Roman"/>
-                <w:b/>
-                <w:lang w:val="fr-FR"/>
+                <w:lang w:val="en-US"/>
+              </w:rPr>
+            </w:pPr>
+            <w:r>
+              <w:rPr>
+                <w:rFonts w:ascii="Times New Roman" w:hAnsi="Times New Roman" w:cs="Times New Roman"/>
+                <w:b/>
+                <w:lang w:val="en-US"/>
               </w:rPr>
               <w:t xml:space="preserve">Anne-Marie Le </w:t>
             </w:r>
@@ -1585,7 +1722,7 @@
               <w:rPr>
                 <w:rFonts w:ascii="Times New Roman" w:hAnsi="Times New Roman" w:cs="Times New Roman"/>
                 <w:b/>
-                <w:lang w:val="fr-FR"/>
+                <w:lang w:val="en-US"/>
               </w:rPr>
               <w:t>Soudeer</w:t>
             </w:r>
@@ -1594,10 +1731,20 @@
               <w:rPr>
                 <w:rFonts w:ascii="Times New Roman" w:hAnsi="Times New Roman" w:cs="Times New Roman"/>
                 <w:b/>
-                <w:lang w:val="fr-FR"/>
-              </w:rPr>
-              <w:t xml:space="preserve"> Leroyer</w:t>
-            </w:r>
+                <w:lang w:val="en-US"/>
+              </w:rPr>
+              <w:t xml:space="preserve"> </w:t>
+            </w:r>
+            <w:proofErr w:type="spellStart"/>
+            <w:r>
+              <w:rPr>
+                <w:rFonts w:ascii="Times New Roman" w:hAnsi="Times New Roman" w:cs="Times New Roman"/>
+                <w:b/>
+                <w:lang w:val="en-US"/>
+              </w:rPr>
+              <w:t>Leroyer</w:t>
+            </w:r>
+            <w:proofErr w:type="spellEnd"/>
           </w:p>
           <w:p>
             <w:pPr>
@@ -1977,6 +2124,7 @@
               <w:rPr>
                 <w:rFonts w:ascii="Times New Roman" w:hAnsi="Times New Roman" w:cs="Times New Roman"/>
                 <w:b/>
+                <w:lang w:val="en-US"/>
               </w:rPr>
             </w:pPr>
             <w:r>
@@ -1991,6 +2139,7 @@
               <w:rPr>
                 <w:rFonts w:ascii="Times New Roman" w:hAnsi="Times New Roman" w:cs="Times New Roman"/>
                 <w:b/>
+                <w:lang w:val="en-US"/>
               </w:rPr>
               <w:t xml:space="preserve"> </w:t>
             </w:r>
@@ -2454,6 +2603,7 @@
                 <w:color w:val="FF0000"/>
                 <w:lang w:val="en-US" w:eastAsia="en-US"/>
               </w:rPr>
+              <w:lastRenderedPageBreak/>
               <w:t>"Legal et ethical approaches of the non-anonymous donation of the g</w:t>
             </w:r>
             <w:r>
@@ -2503,6 +2653,7 @@
                 <w:b/>
                 <w:color w:val="000000"/>
               </w:rPr>
+              <w:lastRenderedPageBreak/>
               <w:t xml:space="preserve">20.00 </w:t>
             </w:r>
             <w:r>
@@ -2657,7 +2808,6 @@
                 <w:color w:val="000000"/>
                 <w:lang w:val="en-US" w:eastAsia="el-GR"/>
               </w:rPr>
-              <w:lastRenderedPageBreak/>
               <w:t xml:space="preserve">Session II. </w:t>
             </w:r>
           </w:p>
@@ -2742,6 +2892,199 @@
               </w:rPr>
               <w:t>post-mortem reproduction and surrogacy</w:t>
             </w:r>
+          </w:p>
+          <w:p>
+            <w:pPr>
+              <w:suppressAutoHyphens w:val="0"/>
+              <w:spacing w:before="120" w:after="120" w:line="240" w:lineRule="auto"/>
+              <w:ind w:left="417"/>
+              <w:jc w:val="center"/>
+              <w:rPr>
+                <w:rFonts w:ascii="Times New Roman" w:hAnsi="Times New Roman" w:cs="Times New Roman"/>
+                <w:b/>
+                <w:i/>
+                <w:lang w:val="en-GB" w:eastAsia="en-US"/>
+              </w:rPr>
+            </w:pPr>
+          </w:p>
+          <w:p>
+            <w:pPr>
+              <w:spacing w:before="120" w:after="120" w:line="240" w:lineRule="auto"/>
+              <w:jc w:val="center"/>
+              <w:rPr>
+                <w:rFonts w:ascii="Times New Roman" w:hAnsi="Times New Roman" w:cs="Times New Roman"/>
+                <w:b/>
+                <w:i/>
+                <w:lang w:val="en-US" w:eastAsia="en-US"/>
+              </w:rPr>
+            </w:pPr>
+            <w:r>
+              <w:rPr>
+                <w:rFonts w:ascii="Times New Roman" w:hAnsi="Times New Roman" w:cs="Times New Roman"/>
+                <w:b/>
+                <w:lang w:val="en-US" w:eastAsia="el-GR"/>
+              </w:rPr>
+              <w:t xml:space="preserve">Chair: </w:t>
+            </w:r>
+            <w:proofErr w:type="spellStart"/>
+            <w:r>
+              <w:rPr>
+                <w:rFonts w:ascii="Times New Roman" w:hAnsi="Times New Roman" w:cs="Times New Roman"/>
+                <w:b/>
+                <w:lang w:val="en-US" w:eastAsia="en-US"/>
+              </w:rPr>
+              <w:t>Eftihia</w:t>
+            </w:r>
+            <w:proofErr w:type="spellEnd"/>
+            <w:r>
+              <w:rPr>
+                <w:rFonts w:ascii="Times New Roman" w:hAnsi="Times New Roman" w:cs="Times New Roman"/>
+                <w:b/>
+                <w:lang w:val="en-US" w:eastAsia="en-US"/>
+              </w:rPr>
+              <w:t xml:space="preserve"> </w:t>
+            </w:r>
+            <w:proofErr w:type="spellStart"/>
+            <w:r>
+              <w:rPr>
+                <w:rFonts w:ascii="Times New Roman" w:hAnsi="Times New Roman" w:cs="Times New Roman"/>
+                <w:b/>
+                <w:lang w:val="en-US" w:eastAsia="en-US"/>
+              </w:rPr>
+              <w:t>Kounougeri</w:t>
+            </w:r>
+            <w:r>
+              <w:rPr>
+                <w:rFonts w:ascii="Times New Roman" w:hAnsi="Times New Roman" w:cs="Times New Roman"/>
+                <w:b/>
+                <w:lang w:val="en-US" w:eastAsia="en-US"/>
+              </w:rPr>
+              <w:t>-</w:t>
+            </w:r>
+            <w:r>
+              <w:rPr>
+                <w:rFonts w:ascii="Times New Roman" w:hAnsi="Times New Roman" w:cs="Times New Roman"/>
+                <w:b/>
+                <w:lang w:val="en-US" w:eastAsia="en-US"/>
+              </w:rPr>
+              <w:t>Manoledaki</w:t>
+            </w:r>
+            <w:proofErr w:type="spellEnd"/>
+          </w:p>
+          <w:p>
+            <w:pPr>
+              <w:spacing w:before="120" w:after="120" w:line="240" w:lineRule="auto"/>
+              <w:jc w:val="center"/>
+              <w:rPr>
+                <w:rFonts w:ascii="Times New Roman" w:hAnsi="Times New Roman" w:cs="Times New Roman"/>
+                <w:lang w:val="en-US" w:eastAsia="en-US"/>
+              </w:rPr>
+            </w:pPr>
+            <w:r>
+              <w:rPr>
+                <w:rFonts w:ascii="Times New Roman" w:hAnsi="Times New Roman" w:cs="Times New Roman"/>
+                <w:lang w:val="en-US" w:eastAsia="en-US"/>
+              </w:rPr>
+              <w:t>Professor</w:t>
+            </w:r>
+            <w:r>
+              <w:rPr>
+                <w:rFonts w:ascii="Times New Roman" w:hAnsi="Times New Roman" w:cs="Times New Roman"/>
+                <w:lang w:val="en-US" w:eastAsia="en-US"/>
+              </w:rPr>
+              <w:t xml:space="preserve"> </w:t>
+            </w:r>
+            <w:r>
+              <w:rPr>
+                <w:rFonts w:ascii="Times New Roman" w:hAnsi="Times New Roman" w:cs="Times New Roman"/>
+                <w:lang w:val="en-US" w:eastAsia="en-US"/>
+              </w:rPr>
+              <w:t>Emeritus</w:t>
+            </w:r>
+            <w:r>
+              <w:rPr>
+                <w:rFonts w:ascii="Times New Roman" w:hAnsi="Times New Roman" w:cs="Times New Roman"/>
+                <w:lang w:val="en-US" w:eastAsia="en-US"/>
+              </w:rPr>
+              <w:t xml:space="preserve"> </w:t>
+            </w:r>
+            <w:r>
+              <w:rPr>
+                <w:rFonts w:ascii="Times New Roman" w:hAnsi="Times New Roman" w:cs="Times New Roman"/>
+                <w:lang w:val="en-US" w:eastAsia="en-US"/>
+              </w:rPr>
+              <w:t>of</w:t>
+            </w:r>
+            <w:r>
+              <w:rPr>
+                <w:rFonts w:ascii="Times New Roman" w:hAnsi="Times New Roman" w:cs="Times New Roman"/>
+                <w:lang w:val="en-US" w:eastAsia="en-US"/>
+              </w:rPr>
+              <w:t xml:space="preserve"> </w:t>
+            </w:r>
+            <w:r>
+              <w:rPr>
+                <w:rFonts w:ascii="Times New Roman" w:hAnsi="Times New Roman" w:cs="Times New Roman"/>
+                <w:lang w:val="en-US" w:eastAsia="en-US"/>
+              </w:rPr>
+              <w:t>Aristotle</w:t>
+            </w:r>
+            <w:r>
+              <w:rPr>
+                <w:rFonts w:ascii="Times New Roman" w:hAnsi="Times New Roman" w:cs="Times New Roman"/>
+                <w:lang w:val="en-US" w:eastAsia="en-US"/>
+              </w:rPr>
+              <w:t xml:space="preserve"> </w:t>
+            </w:r>
+            <w:r>
+              <w:rPr>
+                <w:rFonts w:ascii="Times New Roman" w:hAnsi="Times New Roman" w:cs="Times New Roman"/>
+                <w:lang w:val="en-US" w:eastAsia="en-US"/>
+              </w:rPr>
+              <w:t>University</w:t>
+            </w:r>
+            <w:r>
+              <w:rPr>
+                <w:rFonts w:ascii="Times New Roman" w:hAnsi="Times New Roman" w:cs="Times New Roman"/>
+                <w:lang w:val="en-US" w:eastAsia="en-US"/>
+              </w:rPr>
+              <w:t xml:space="preserve"> </w:t>
+            </w:r>
+            <w:r>
+              <w:rPr>
+                <w:rFonts w:ascii="Times New Roman" w:hAnsi="Times New Roman" w:cs="Times New Roman"/>
+                <w:lang w:val="en-US" w:eastAsia="en-US"/>
+              </w:rPr>
+              <w:t>of</w:t>
+            </w:r>
+            <w:r>
+              <w:rPr>
+                <w:rFonts w:ascii="Times New Roman" w:hAnsi="Times New Roman" w:cs="Times New Roman"/>
+                <w:lang w:val="en-US" w:eastAsia="en-US"/>
+              </w:rPr>
+              <w:t xml:space="preserve"> </w:t>
+            </w:r>
+            <w:r>
+              <w:rPr>
+                <w:rFonts w:ascii="Times New Roman" w:hAnsi="Times New Roman" w:cs="Times New Roman"/>
+                <w:lang w:val="en-US" w:eastAsia="en-US"/>
+              </w:rPr>
+              <w:t>Thessaloniki</w:t>
+            </w:r>
+          </w:p>
+          <w:p>
+            <w:pPr>
+              <w:suppressAutoHyphens w:val="0"/>
+              <w:spacing w:before="120" w:after="120" w:line="240" w:lineRule="auto"/>
+              <w:ind w:left="417"/>
+              <w:jc w:val="center"/>
+              <w:rPr>
+                <w:rFonts w:ascii="Times New Roman" w:hAnsi="Times New Roman" w:cs="Times New Roman"/>
+                <w:b/>
+                <w:i/>
+                <w:lang w:val="en-US" w:eastAsia="en-US"/>
+              </w:rPr>
+            </w:pPr>
           </w:p>
         </w:tc>
       </w:tr>
@@ -3095,6 +3438,7 @@
                 <w:rFonts w:ascii="Times New Roman" w:hAnsi="Times New Roman" w:cs="Times New Roman"/>
                 <w:b/>
                 <w:color w:val="000000"/>
+                <w:lang w:val="en-US"/>
               </w:rPr>
               <w:t>Karène</w:t>
             </w:r>
@@ -3104,6 +3448,7 @@
                 <w:rFonts w:ascii="Times New Roman" w:hAnsi="Times New Roman" w:cs="Times New Roman"/>
                 <w:b/>
                 <w:color w:val="000000"/>
+                <w:lang w:val="en-US"/>
               </w:rPr>
               <w:t xml:space="preserve"> </w:t>
             </w:r>
@@ -3113,29 +3458,20 @@
                 <w:rFonts w:ascii="Times New Roman" w:hAnsi="Times New Roman" w:cs="Times New Roman"/>
                 <w:b/>
                 <w:color w:val="000000"/>
-              </w:rPr>
-              <w:t>Parizer</w:t>
+                <w:lang w:val="en-US"/>
+              </w:rPr>
+              <w:t>Parizer-</w:t>
+            </w:r>
+            <w:r>
+              <w:rPr>
+                <w:rFonts w:ascii="Times New Roman" w:hAnsi="Times New Roman" w:cs="Times New Roman"/>
+                <w:b/>
+                <w:color w:val="000000"/>
+                <w:lang w:val="en-US"/>
+              </w:rPr>
+              <w:t>Krief</w:t>
             </w:r>
             <w:proofErr w:type="spellEnd"/>
-            <w:r>
-              <w:rPr>
-                <w:rFonts w:ascii="Times New Roman" w:hAnsi="Times New Roman" w:cs="Times New Roman"/>
-                <w:b/>
-                <w:color w:val="000000"/>
-              </w:rPr>
-              <w:t>-</w:t>
-            </w:r>
-            <w:proofErr w:type="spellStart"/>
-            <w:r>
-              <w:rPr>
-                <w:rFonts w:ascii="Times New Roman" w:hAnsi="Times New Roman" w:cs="Times New Roman"/>
-                <w:b/>
-                <w:color w:val="000000"/>
-                <w:lang w:val="en-US"/>
-              </w:rPr>
-              <w:t>Krief</w:t>
-            </w:r>
-            <w:proofErr w:type="spellEnd"/>
           </w:p>
           <w:p>
             <w:pPr>
@@ -3145,199 +3481,17 @@
                 <w:lang w:val="en-US"/>
               </w:rPr>
             </w:pPr>
-            <w:proofErr w:type="spellStart"/>
-            <w:r>
-              <w:rPr>
-                <w:rFonts w:ascii="Times New Roman" w:hAnsi="Times New Roman" w:cs="Times New Roman"/>
-              </w:rPr>
-              <w:t>Doctor</w:t>
-            </w:r>
-            <w:proofErr w:type="spellEnd"/>
-            <w:r>
-              <w:rPr>
-                <w:rFonts w:ascii="Times New Roman" w:hAnsi="Times New Roman" w:cs="Times New Roman"/>
-              </w:rPr>
-              <w:t xml:space="preserve"> </w:t>
-            </w:r>
-            <w:proofErr w:type="spellStart"/>
-            <w:r>
-              <w:rPr>
-                <w:rFonts w:ascii="Times New Roman" w:hAnsi="Times New Roman" w:cs="Times New Roman"/>
-              </w:rPr>
-              <w:t>in</w:t>
-            </w:r>
-            <w:proofErr w:type="spellEnd"/>
-            <w:r>
-              <w:rPr>
-                <w:rFonts w:ascii="Times New Roman" w:hAnsi="Times New Roman" w:cs="Times New Roman"/>
-              </w:rPr>
-              <w:t xml:space="preserve"> </w:t>
-            </w:r>
-            <w:proofErr w:type="spellStart"/>
-            <w:r>
-              <w:rPr>
-                <w:rFonts w:ascii="Times New Roman" w:hAnsi="Times New Roman" w:cs="Times New Roman"/>
-              </w:rPr>
-              <w:t>Law</w:t>
-            </w:r>
-            <w:proofErr w:type="spellEnd"/>
-            <w:r>
-              <w:rPr>
-                <w:rFonts w:ascii="Times New Roman" w:hAnsi="Times New Roman" w:cs="Times New Roman"/>
-              </w:rPr>
-              <w:t xml:space="preserve"> </w:t>
-            </w:r>
-            <w:proofErr w:type="spellStart"/>
-            <w:r>
-              <w:rPr>
-                <w:rFonts w:ascii="Times New Roman" w:hAnsi="Times New Roman" w:cs="Times New Roman"/>
-              </w:rPr>
-              <w:t>and</w:t>
-            </w:r>
-            <w:proofErr w:type="spellEnd"/>
-            <w:r>
-              <w:rPr>
-                <w:rFonts w:ascii="Times New Roman" w:hAnsi="Times New Roman" w:cs="Times New Roman"/>
-              </w:rPr>
-              <w:t xml:space="preserve"> </w:t>
-            </w:r>
-            <w:proofErr w:type="spellStart"/>
-            <w:r>
-              <w:rPr>
-                <w:rFonts w:ascii="Times New Roman" w:hAnsi="Times New Roman" w:cs="Times New Roman"/>
-              </w:rPr>
-              <w:t>Social</w:t>
-            </w:r>
-            <w:proofErr w:type="spellEnd"/>
-            <w:r>
-              <w:rPr>
-                <w:rFonts w:ascii="Times New Roman" w:hAnsi="Times New Roman" w:cs="Times New Roman"/>
-              </w:rPr>
-              <w:t xml:space="preserve"> </w:t>
-            </w:r>
-            <w:proofErr w:type="spellStart"/>
-            <w:r>
-              <w:rPr>
-                <w:rFonts w:ascii="Times New Roman" w:hAnsi="Times New Roman" w:cs="Times New Roman"/>
-              </w:rPr>
-              <w:t>Sciences</w:t>
-            </w:r>
-            <w:proofErr w:type="spellEnd"/>
-            <w:r>
-              <w:rPr>
-                <w:rFonts w:ascii="Times New Roman" w:hAnsi="Times New Roman" w:cs="Times New Roman"/>
-              </w:rPr>
-              <w:t xml:space="preserve"> </w:t>
-            </w:r>
-            <w:proofErr w:type="spellStart"/>
-            <w:r>
-              <w:rPr>
-                <w:rFonts w:ascii="Times New Roman" w:hAnsi="Times New Roman" w:cs="Times New Roman"/>
-              </w:rPr>
-              <w:t>at</w:t>
-            </w:r>
-            <w:proofErr w:type="spellEnd"/>
-            <w:r>
-              <w:rPr>
-                <w:rFonts w:ascii="Times New Roman" w:hAnsi="Times New Roman" w:cs="Times New Roman"/>
-              </w:rPr>
-              <w:t xml:space="preserve"> </w:t>
-            </w:r>
-            <w:proofErr w:type="spellStart"/>
-            <w:r>
-              <w:rPr>
-                <w:rFonts w:ascii="Times New Roman" w:hAnsi="Times New Roman" w:cs="Times New Roman"/>
-              </w:rPr>
-              <w:t>School</w:t>
-            </w:r>
-            <w:proofErr w:type="spellEnd"/>
-            <w:r>
-              <w:rPr>
-                <w:rFonts w:ascii="Times New Roman" w:hAnsi="Times New Roman" w:cs="Times New Roman"/>
-              </w:rPr>
-              <w:t xml:space="preserve"> </w:t>
-            </w:r>
-            <w:proofErr w:type="spellStart"/>
-            <w:r>
-              <w:rPr>
-                <w:rFonts w:ascii="Times New Roman" w:hAnsi="Times New Roman" w:cs="Times New Roman"/>
-              </w:rPr>
-              <w:t>of</w:t>
-            </w:r>
-            <w:proofErr w:type="spellEnd"/>
-            <w:r>
-              <w:rPr>
-                <w:rFonts w:ascii="Times New Roman" w:hAnsi="Times New Roman" w:cs="Times New Roman"/>
-              </w:rPr>
-              <w:t xml:space="preserve"> </w:t>
-            </w:r>
-            <w:proofErr w:type="spellStart"/>
-            <w:r>
-              <w:rPr>
-                <w:rFonts w:ascii="Times New Roman" w:hAnsi="Times New Roman" w:cs="Times New Roman"/>
-              </w:rPr>
-              <w:t>High</w:t>
-            </w:r>
-            <w:proofErr w:type="spellEnd"/>
-            <w:r>
-              <w:rPr>
-                <w:rFonts w:ascii="Times New Roman" w:hAnsi="Times New Roman" w:cs="Times New Roman"/>
-              </w:rPr>
-              <w:t xml:space="preserve"> </w:t>
-            </w:r>
-            <w:proofErr w:type="spellStart"/>
-            <w:r>
-              <w:rPr>
-                <w:rFonts w:ascii="Times New Roman" w:hAnsi="Times New Roman" w:cs="Times New Roman"/>
-              </w:rPr>
-              <w:t>Studies</w:t>
-            </w:r>
-            <w:proofErr w:type="spellEnd"/>
-            <w:r>
-              <w:rPr>
-                <w:rFonts w:ascii="Times New Roman" w:hAnsi="Times New Roman" w:cs="Times New Roman"/>
-              </w:rPr>
-              <w:t xml:space="preserve"> </w:t>
-            </w:r>
-            <w:proofErr w:type="spellStart"/>
-            <w:r>
-              <w:rPr>
-                <w:rFonts w:ascii="Times New Roman" w:hAnsi="Times New Roman" w:cs="Times New Roman"/>
-              </w:rPr>
-              <w:t>in</w:t>
-            </w:r>
-            <w:proofErr w:type="spellEnd"/>
-            <w:r>
-              <w:rPr>
-                <w:rFonts w:ascii="Times New Roman" w:hAnsi="Times New Roman" w:cs="Times New Roman"/>
-              </w:rPr>
-              <w:t xml:space="preserve"> </w:t>
-            </w:r>
-            <w:proofErr w:type="spellStart"/>
-            <w:r>
-              <w:rPr>
-                <w:rFonts w:ascii="Times New Roman" w:hAnsi="Times New Roman" w:cs="Times New Roman"/>
-              </w:rPr>
-              <w:t>Social</w:t>
-            </w:r>
-            <w:proofErr w:type="spellEnd"/>
-            <w:r>
-              <w:rPr>
-                <w:rFonts w:ascii="Times New Roman" w:hAnsi="Times New Roman" w:cs="Times New Roman"/>
-              </w:rPr>
-              <w:t xml:space="preserve"> </w:t>
-            </w:r>
-            <w:proofErr w:type="spellStart"/>
-            <w:r>
-              <w:rPr>
-                <w:rFonts w:ascii="Times New Roman" w:hAnsi="Times New Roman" w:cs="Times New Roman"/>
-              </w:rPr>
-              <w:t>Studies</w:t>
-            </w:r>
-            <w:proofErr w:type="spellEnd"/>
-            <w:r>
-              <w:rPr>
-                <w:rFonts w:ascii="Times New Roman" w:hAnsi="Times New Roman" w:cs="Times New Roman"/>
+            <w:r>
+              <w:rPr>
+                <w:rFonts w:ascii="Times New Roman" w:hAnsi="Times New Roman" w:cs="Times New Roman"/>
+                <w:lang w:val="en-US"/>
+              </w:rPr>
+              <w:t>Doctor in Law and Social Sciences at School of High Studies in Social Studies</w:t>
+            </w:r>
+            <w:r>
+              <w:rPr>
+                <w:rFonts w:ascii="Times New Roman" w:hAnsi="Times New Roman" w:cs="Times New Roman"/>
+                <w:lang w:val="en-US"/>
               </w:rPr>
               <w:t xml:space="preserve"> (</w:t>
             </w:r>
@@ -3351,178 +3505,23 @@
             <w:r>
               <w:rPr>
                 <w:rFonts w:ascii="Times New Roman" w:hAnsi="Times New Roman" w:cs="Times New Roman"/>
+                <w:lang w:val="en-US"/>
               </w:rPr>
               <w:t xml:space="preserve">) </w:t>
             </w:r>
-            <w:proofErr w:type="spellStart"/>
-            <w:r>
-              <w:rPr>
-                <w:rFonts w:ascii="Times New Roman" w:hAnsi="Times New Roman" w:cs="Times New Roman"/>
-              </w:rPr>
-              <w:t>and</w:t>
-            </w:r>
-            <w:proofErr w:type="spellEnd"/>
-            <w:r>
-              <w:rPr>
-                <w:rFonts w:ascii="Times New Roman" w:hAnsi="Times New Roman" w:cs="Times New Roman"/>
-              </w:rPr>
-              <w:t xml:space="preserve"> </w:t>
-            </w:r>
-            <w:proofErr w:type="spellStart"/>
-            <w:r>
-              <w:rPr>
-                <w:rFonts w:ascii="Times New Roman" w:hAnsi="Times New Roman" w:cs="Times New Roman"/>
-              </w:rPr>
-              <w:t>Member</w:t>
-            </w:r>
-            <w:proofErr w:type="spellEnd"/>
-            <w:r>
-              <w:rPr>
-                <w:rFonts w:ascii="Times New Roman" w:hAnsi="Times New Roman" w:cs="Times New Roman"/>
-              </w:rPr>
-              <w:t xml:space="preserve"> </w:t>
-            </w:r>
-            <w:proofErr w:type="spellStart"/>
-            <w:r>
-              <w:rPr>
-                <w:rFonts w:ascii="Times New Roman" w:hAnsi="Times New Roman" w:cs="Times New Roman"/>
-              </w:rPr>
-              <w:t>of</w:t>
-            </w:r>
-            <w:proofErr w:type="spellEnd"/>
-            <w:r>
-              <w:rPr>
-                <w:rFonts w:ascii="Times New Roman" w:hAnsi="Times New Roman" w:cs="Times New Roman"/>
-              </w:rPr>
-              <w:t xml:space="preserve"> </w:t>
-            </w:r>
-            <w:proofErr w:type="spellStart"/>
-            <w:r>
-              <w:rPr>
-                <w:rFonts w:ascii="Times New Roman" w:hAnsi="Times New Roman" w:cs="Times New Roman"/>
-              </w:rPr>
-              <w:t>the</w:t>
-            </w:r>
-            <w:proofErr w:type="spellEnd"/>
-            <w:r>
-              <w:rPr>
-                <w:rFonts w:ascii="Times New Roman" w:hAnsi="Times New Roman" w:cs="Times New Roman"/>
-              </w:rPr>
-              <w:t xml:space="preserve"> </w:t>
-            </w:r>
-            <w:proofErr w:type="spellStart"/>
-            <w:r>
-              <w:rPr>
-                <w:rFonts w:ascii="Times New Roman" w:hAnsi="Times New Roman" w:cs="Times New Roman"/>
-              </w:rPr>
-              <w:t>Centre</w:t>
-            </w:r>
-            <w:proofErr w:type="spellEnd"/>
-            <w:r>
-              <w:rPr>
-                <w:rFonts w:ascii="Times New Roman" w:hAnsi="Times New Roman" w:cs="Times New Roman"/>
-              </w:rPr>
-              <w:t xml:space="preserve"> </w:t>
-            </w:r>
-            <w:proofErr w:type="spellStart"/>
-            <w:r>
-              <w:rPr>
-                <w:rFonts w:ascii="Times New Roman" w:hAnsi="Times New Roman" w:cs="Times New Roman"/>
-              </w:rPr>
-              <w:t>for</w:t>
-            </w:r>
-            <w:proofErr w:type="spellEnd"/>
-            <w:r>
-              <w:rPr>
-                <w:rFonts w:ascii="Times New Roman" w:hAnsi="Times New Roman" w:cs="Times New Roman"/>
-              </w:rPr>
-              <w:t xml:space="preserve"> </w:t>
-            </w:r>
-            <w:proofErr w:type="spellStart"/>
-            <w:r>
-              <w:rPr>
-                <w:rFonts w:ascii="Times New Roman" w:hAnsi="Times New Roman" w:cs="Times New Roman"/>
-              </w:rPr>
-              <w:t>Studies</w:t>
-            </w:r>
-            <w:proofErr w:type="spellEnd"/>
-            <w:r>
-              <w:rPr>
-                <w:rFonts w:ascii="Times New Roman" w:hAnsi="Times New Roman" w:cs="Times New Roman"/>
-              </w:rPr>
-              <w:t xml:space="preserve"> </w:t>
-            </w:r>
-            <w:proofErr w:type="spellStart"/>
-            <w:r>
-              <w:rPr>
-                <w:rFonts w:ascii="Times New Roman" w:hAnsi="Times New Roman" w:cs="Times New Roman"/>
-              </w:rPr>
-              <w:t>of</w:t>
-            </w:r>
-            <w:proofErr w:type="spellEnd"/>
-            <w:r>
-              <w:rPr>
-                <w:rFonts w:ascii="Times New Roman" w:hAnsi="Times New Roman" w:cs="Times New Roman"/>
-              </w:rPr>
-              <w:t xml:space="preserve"> </w:t>
-            </w:r>
-            <w:proofErr w:type="spellStart"/>
-            <w:r>
-              <w:rPr>
-                <w:rFonts w:ascii="Times New Roman" w:hAnsi="Times New Roman" w:cs="Times New Roman"/>
-              </w:rPr>
-              <w:t>Legal</w:t>
-            </w:r>
-            <w:proofErr w:type="spellEnd"/>
-            <w:r>
-              <w:rPr>
-                <w:rFonts w:ascii="Times New Roman" w:hAnsi="Times New Roman" w:cs="Times New Roman"/>
-              </w:rPr>
-              <w:t xml:space="preserve"> </w:t>
-            </w:r>
-            <w:proofErr w:type="spellStart"/>
-            <w:r>
-              <w:rPr>
-                <w:rFonts w:ascii="Times New Roman" w:hAnsi="Times New Roman" w:cs="Times New Roman"/>
-              </w:rPr>
-              <w:t>Rules</w:t>
-            </w:r>
-            <w:proofErr w:type="spellEnd"/>
-            <w:r>
-              <w:rPr>
-                <w:rFonts w:ascii="Times New Roman" w:hAnsi="Times New Roman" w:cs="Times New Roman"/>
-              </w:rPr>
-              <w:t xml:space="preserve"> – </w:t>
-            </w:r>
-            <w:proofErr w:type="spellStart"/>
-            <w:r>
-              <w:rPr>
-                <w:rFonts w:ascii="Times New Roman" w:hAnsi="Times New Roman" w:cs="Times New Roman"/>
-              </w:rPr>
-              <w:t>Institute</w:t>
-            </w:r>
-            <w:proofErr w:type="spellEnd"/>
-            <w:r>
-              <w:rPr>
-                <w:rFonts w:ascii="Times New Roman" w:hAnsi="Times New Roman" w:cs="Times New Roman"/>
-              </w:rPr>
-              <w:t xml:space="preserve"> M</w:t>
-            </w:r>
-            <w:proofErr w:type="spellStart"/>
-            <w:r>
-              <w:rPr>
-                <w:rFonts w:ascii="Times New Roman" w:hAnsi="Times New Roman" w:cs="Times New Roman"/>
-                <w:lang w:val="en-US"/>
-              </w:rPr>
-              <w:t>arcel</w:t>
-            </w:r>
-            <w:proofErr w:type="spellEnd"/>
-            <w:r>
-              <w:rPr>
-                <w:rFonts w:ascii="Times New Roman" w:hAnsi="Times New Roman" w:cs="Times New Roman"/>
-                <w:lang w:val="en-US"/>
-              </w:rPr>
-              <w:t xml:space="preserve"> </w:t>
+            <w:r>
+              <w:rPr>
+                <w:rFonts w:ascii="Times New Roman" w:hAnsi="Times New Roman" w:cs="Times New Roman"/>
+                <w:lang w:val="en-US"/>
+              </w:rPr>
+              <w:t>and Member of the Centre for Studies of Legal Rules – Institute M</w:t>
+            </w:r>
+            <w:r>
+              <w:rPr>
+                <w:rFonts w:ascii="Times New Roman" w:hAnsi="Times New Roman" w:cs="Times New Roman"/>
+                <w:lang w:val="en-US"/>
+              </w:rPr>
+              <w:t xml:space="preserve">arcel </w:t>
             </w:r>
             <w:proofErr w:type="spellStart"/>
             <w:r>
@@ -3557,6 +3556,7 @@
                 <w:rFonts w:ascii="Times New Roman" w:hAnsi="Times New Roman" w:cs="Times New Roman"/>
                 <w:bCs/>
                 <w:color w:val="FF0000"/>
+                <w:lang w:val="en-US"/>
               </w:rPr>
             </w:pPr>
             <w:r>
@@ -3564,152 +3564,9 @@
                 <w:rFonts w:ascii="Times New Roman" w:hAnsi="Times New Roman" w:cs="Times New Roman"/>
                 <w:bCs/>
                 <w:color w:val="FF0000"/>
-              </w:rPr>
-              <w:t>"</w:t>
-            </w:r>
-            <w:proofErr w:type="spellStart"/>
-            <w:r>
-              <w:rPr>
-                <w:rFonts w:ascii="Times New Roman" w:hAnsi="Times New Roman" w:cs="Times New Roman"/>
-                <w:bCs/>
-                <w:color w:val="FF0000"/>
-              </w:rPr>
-              <w:t>Post</w:t>
-            </w:r>
-            <w:proofErr w:type="spellEnd"/>
-            <w:r>
-              <w:rPr>
-                <w:rFonts w:ascii="Times New Roman" w:hAnsi="Times New Roman" w:cs="Times New Roman"/>
-                <w:bCs/>
-                <w:color w:val="FF0000"/>
-              </w:rPr>
-              <w:t xml:space="preserve"> </w:t>
-            </w:r>
-            <w:proofErr w:type="spellStart"/>
-            <w:r>
-              <w:rPr>
-                <w:rFonts w:ascii="Times New Roman" w:hAnsi="Times New Roman" w:cs="Times New Roman"/>
-                <w:bCs/>
-                <w:color w:val="FF0000"/>
-              </w:rPr>
-              <w:t>mortem</w:t>
-            </w:r>
-            <w:proofErr w:type="spellEnd"/>
-            <w:r>
-              <w:rPr>
-                <w:rFonts w:ascii="Times New Roman" w:hAnsi="Times New Roman" w:cs="Times New Roman"/>
-                <w:bCs/>
-                <w:color w:val="FF0000"/>
-              </w:rPr>
-              <w:t xml:space="preserve"> </w:t>
-            </w:r>
-            <w:proofErr w:type="spellStart"/>
-            <w:r>
-              <w:rPr>
-                <w:rFonts w:ascii="Times New Roman" w:hAnsi="Times New Roman" w:cs="Times New Roman"/>
-                <w:bCs/>
-                <w:color w:val="FF0000"/>
-              </w:rPr>
-              <w:t>procreation</w:t>
-            </w:r>
-            <w:proofErr w:type="spellEnd"/>
-            <w:r>
-              <w:rPr>
-                <w:rFonts w:ascii="Times New Roman" w:hAnsi="Times New Roman" w:cs="Times New Roman"/>
-                <w:bCs/>
-                <w:color w:val="FF0000"/>
-              </w:rPr>
-              <w:t xml:space="preserve"> </w:t>
-            </w:r>
-            <w:proofErr w:type="spellStart"/>
-            <w:r>
-              <w:rPr>
-                <w:rFonts w:ascii="Times New Roman" w:hAnsi="Times New Roman" w:cs="Times New Roman"/>
-                <w:bCs/>
-                <w:color w:val="FF0000"/>
-              </w:rPr>
-              <w:t>in</w:t>
-            </w:r>
-            <w:proofErr w:type="spellEnd"/>
-            <w:r>
-              <w:rPr>
-                <w:rFonts w:ascii="Times New Roman" w:hAnsi="Times New Roman" w:cs="Times New Roman"/>
-                <w:bCs/>
-                <w:color w:val="FF0000"/>
-              </w:rPr>
-              <w:t xml:space="preserve"> </w:t>
-            </w:r>
-            <w:proofErr w:type="spellStart"/>
-            <w:r>
-              <w:rPr>
-                <w:rFonts w:ascii="Times New Roman" w:hAnsi="Times New Roman" w:cs="Times New Roman"/>
-                <w:bCs/>
-                <w:color w:val="FF0000"/>
-              </w:rPr>
-              <w:t>French</w:t>
-            </w:r>
-            <w:proofErr w:type="spellEnd"/>
-            <w:r>
-              <w:rPr>
-                <w:rFonts w:ascii="Times New Roman" w:hAnsi="Times New Roman" w:cs="Times New Roman"/>
-                <w:bCs/>
-                <w:color w:val="FF0000"/>
-              </w:rPr>
-              <w:t xml:space="preserve"> </w:t>
-            </w:r>
-            <w:proofErr w:type="spellStart"/>
-            <w:r>
-              <w:rPr>
-                <w:rFonts w:ascii="Times New Roman" w:hAnsi="Times New Roman" w:cs="Times New Roman"/>
-                <w:bCs/>
-                <w:color w:val="FF0000"/>
-              </w:rPr>
-              <w:t>and</w:t>
-            </w:r>
-            <w:proofErr w:type="spellEnd"/>
-            <w:r>
-              <w:rPr>
-                <w:rFonts w:ascii="Times New Roman" w:hAnsi="Times New Roman" w:cs="Times New Roman"/>
-                <w:bCs/>
-                <w:color w:val="FF0000"/>
-              </w:rPr>
-              <w:t xml:space="preserve"> </w:t>
-            </w:r>
-            <w:proofErr w:type="spellStart"/>
-            <w:r>
-              <w:rPr>
-                <w:rFonts w:ascii="Times New Roman" w:hAnsi="Times New Roman" w:cs="Times New Roman"/>
-                <w:bCs/>
-                <w:color w:val="FF0000"/>
-              </w:rPr>
-              <w:t>British</w:t>
-            </w:r>
-            <w:proofErr w:type="spellEnd"/>
-            <w:r>
-              <w:rPr>
-                <w:rFonts w:ascii="Times New Roman" w:hAnsi="Times New Roman" w:cs="Times New Roman"/>
-                <w:bCs/>
-                <w:color w:val="FF0000"/>
-              </w:rPr>
-              <w:t xml:space="preserve"> </w:t>
-            </w:r>
-            <w:proofErr w:type="spellStart"/>
-            <w:r>
-              <w:rPr>
-                <w:rFonts w:ascii="Times New Roman" w:hAnsi="Times New Roman" w:cs="Times New Roman"/>
-                <w:bCs/>
-                <w:color w:val="FF0000"/>
-              </w:rPr>
-              <w:t>Law</w:t>
-            </w:r>
-            <w:proofErr w:type="spellEnd"/>
-            <w:r>
-              <w:rPr>
-                <w:rFonts w:ascii="Times New Roman" w:hAnsi="Times New Roman" w:cs="Times New Roman"/>
-                <w:bCs/>
-                <w:color w:val="FF0000"/>
-              </w:rPr>
-              <w:t>"</w:t>
+                <w:lang w:val="en-US"/>
+              </w:rPr>
+              <w:t>"Post mortem procreation in French and British Law"</w:t>
             </w:r>
           </w:p>
           <w:p>
@@ -4264,7 +4121,16 @@
                 <w:color w:val="FF0000"/>
                 <w:lang w:val="en-US" w:eastAsia="en-US"/>
               </w:rPr>
-              <w:t>"Establishing legal parenthood after surrogacy arrangements – discriminatory effects of the Swedish family law rules"</w:t>
+              <w:t xml:space="preserve">"Establishing legal parenthood after surrogacy arrangements – discriminatory </w:t>
+            </w:r>
+            <w:r>
+              <w:rPr>
+                <w:rFonts w:ascii="Times New Roman" w:hAnsi="Times New Roman" w:cs="Times New Roman"/>
+                <w:color w:val="FF0000"/>
+                <w:lang w:val="en-US" w:eastAsia="en-US"/>
+              </w:rPr>
+              <w:lastRenderedPageBreak/>
+              <w:t>effects of the Swedish family law rules"</w:t>
             </w:r>
           </w:p>
           <w:p>
@@ -4514,7 +4380,6 @@
                 <w:szCs w:val="24"/>
                 <w:lang w:val="en-US" w:eastAsia="en-US"/>
               </w:rPr>
-              <w:lastRenderedPageBreak/>
               <w:t xml:space="preserve">Aristotle University of Thessaloniki  </w:t>
             </w:r>
           </w:p>
@@ -4874,6 +4739,206 @@
               <w:t>hood</w:t>
             </w:r>
           </w:p>
+          <w:p>
+            <w:pPr>
+              <w:suppressAutoHyphens w:val="0"/>
+              <w:spacing w:before="120" w:after="120" w:line="240" w:lineRule="auto"/>
+              <w:ind w:left="-133" w:right="-58"/>
+              <w:jc w:val="center"/>
+              <w:rPr>
+                <w:rFonts w:ascii="Times New Roman" w:hAnsi="Times New Roman" w:cs="Times New Roman"/>
+                <w:b/>
+                <w:bCs/>
+                <w:i/>
+                <w:iCs/>
+                <w:lang w:val="en-US" w:eastAsia="en-US"/>
+              </w:rPr>
+            </w:pPr>
+          </w:p>
+          <w:p>
+            <w:pPr>
+              <w:spacing w:before="120" w:after="120" w:line="240" w:lineRule="auto"/>
+              <w:jc w:val="center"/>
+              <w:rPr>
+                <w:rFonts w:ascii="Times New Roman" w:hAnsi="Times New Roman" w:cs="Times New Roman"/>
+                <w:b/>
+                <w:i/>
+                <w:lang w:val="en-US" w:eastAsia="en-US"/>
+              </w:rPr>
+            </w:pPr>
+            <w:r>
+              <w:rPr>
+                <w:rFonts w:ascii="Times New Roman" w:hAnsi="Times New Roman" w:cs="Times New Roman"/>
+                <w:b/>
+                <w:lang w:val="en-US" w:eastAsia="el-GR"/>
+              </w:rPr>
+              <w:t xml:space="preserve">Chair: </w:t>
+            </w:r>
+            <w:proofErr w:type="spellStart"/>
+            <w:r>
+              <w:rPr>
+                <w:rFonts w:ascii="Times New Roman" w:hAnsi="Times New Roman" w:cs="Times New Roman"/>
+                <w:b/>
+                <w:lang w:val="en-US" w:eastAsia="en-US"/>
+              </w:rPr>
+              <w:t>E</w:t>
+            </w:r>
+            <w:r>
+              <w:rPr>
+                <w:rFonts w:ascii="Times New Roman" w:hAnsi="Times New Roman" w:cs="Times New Roman"/>
+                <w:b/>
+                <w:lang w:val="en-US" w:eastAsia="en-US"/>
+              </w:rPr>
+              <w:t>lisavet</w:t>
+            </w:r>
+            <w:proofErr w:type="spellEnd"/>
+            <w:r>
+              <w:rPr>
+                <w:rFonts w:ascii="Times New Roman" w:hAnsi="Times New Roman" w:cs="Times New Roman"/>
+                <w:b/>
+                <w:lang w:val="en-US" w:eastAsia="en-US"/>
+              </w:rPr>
+              <w:t xml:space="preserve"> </w:t>
+            </w:r>
+            <w:proofErr w:type="spellStart"/>
+            <w:r>
+              <w:rPr>
+                <w:rFonts w:ascii="Times New Roman" w:hAnsi="Times New Roman" w:cs="Times New Roman"/>
+                <w:b/>
+                <w:lang w:val="en-US" w:eastAsia="en-US"/>
+              </w:rPr>
+              <w:t>Symeonidou</w:t>
+            </w:r>
+            <w:proofErr w:type="spellEnd"/>
+            <w:r>
+              <w:rPr>
+                <w:rFonts w:ascii="Times New Roman" w:hAnsi="Times New Roman" w:cs="Times New Roman"/>
+                <w:b/>
+                <w:lang w:val="en-US" w:eastAsia="en-US"/>
+              </w:rPr>
+              <w:t xml:space="preserve"> - </w:t>
+            </w:r>
+            <w:proofErr w:type="spellStart"/>
+            <w:r>
+              <w:rPr>
+                <w:rFonts w:ascii="Times New Roman" w:hAnsi="Times New Roman" w:cs="Times New Roman"/>
+                <w:b/>
+                <w:lang w:val="en-US" w:eastAsia="en-US"/>
+              </w:rPr>
+              <w:t>Kastanidou</w:t>
+            </w:r>
+            <w:proofErr w:type="spellEnd"/>
+          </w:p>
+          <w:p>
+            <w:pPr>
+              <w:spacing w:before="120" w:after="120" w:line="240" w:lineRule="auto"/>
+              <w:jc w:val="center"/>
+              <w:rPr>
+                <w:rFonts w:ascii="Times New Roman" w:hAnsi="Times New Roman" w:cs="Times New Roman"/>
+                <w:lang w:val="en-US" w:eastAsia="en-US"/>
+              </w:rPr>
+            </w:pPr>
+            <w:r>
+              <w:rPr>
+                <w:rFonts w:ascii="Times New Roman" w:hAnsi="Times New Roman" w:cs="Times New Roman"/>
+                <w:lang w:val="en-US" w:eastAsia="en-US"/>
+              </w:rPr>
+              <w:t>Professor</w:t>
+            </w:r>
+            <w:r>
+              <w:rPr>
+                <w:rFonts w:ascii="Times New Roman" w:hAnsi="Times New Roman" w:cs="Times New Roman"/>
+                <w:lang w:val="en-US" w:eastAsia="en-US"/>
+              </w:rPr>
+              <w:t xml:space="preserve"> </w:t>
+            </w:r>
+            <w:r>
+              <w:rPr>
+                <w:rFonts w:ascii="Times New Roman" w:hAnsi="Times New Roman" w:cs="Times New Roman"/>
+                <w:lang w:val="en-US" w:eastAsia="en-US"/>
+              </w:rPr>
+              <w:t xml:space="preserve">at the Faculty of Law </w:t>
+            </w:r>
+            <w:r>
+              <w:rPr>
+                <w:rFonts w:ascii="Times New Roman" w:hAnsi="Times New Roman" w:cs="Times New Roman"/>
+                <w:lang w:val="en-US" w:eastAsia="en-US"/>
+              </w:rPr>
+              <w:t>of</w:t>
+            </w:r>
+            <w:r>
+              <w:rPr>
+                <w:rFonts w:ascii="Times New Roman" w:hAnsi="Times New Roman" w:cs="Times New Roman"/>
+                <w:lang w:val="en-US" w:eastAsia="en-US"/>
+              </w:rPr>
+              <w:t xml:space="preserve"> </w:t>
+            </w:r>
+            <w:r>
+              <w:rPr>
+                <w:rFonts w:ascii="Times New Roman" w:hAnsi="Times New Roman" w:cs="Times New Roman"/>
+                <w:lang w:val="en-US" w:eastAsia="en-US"/>
+              </w:rPr>
+              <w:t>Aristotle</w:t>
+            </w:r>
+            <w:r>
+              <w:rPr>
+                <w:rFonts w:ascii="Times New Roman" w:hAnsi="Times New Roman" w:cs="Times New Roman"/>
+                <w:lang w:val="en-US" w:eastAsia="en-US"/>
+              </w:rPr>
+              <w:t xml:space="preserve"> </w:t>
+            </w:r>
+            <w:r>
+              <w:rPr>
+                <w:rFonts w:ascii="Times New Roman" w:hAnsi="Times New Roman" w:cs="Times New Roman"/>
+                <w:lang w:val="en-US" w:eastAsia="en-US"/>
+              </w:rPr>
+              <w:t>University</w:t>
+            </w:r>
+            <w:r>
+              <w:rPr>
+                <w:rFonts w:ascii="Times New Roman" w:hAnsi="Times New Roman" w:cs="Times New Roman"/>
+                <w:lang w:val="en-US" w:eastAsia="en-US"/>
+              </w:rPr>
+              <w:t xml:space="preserve"> </w:t>
+            </w:r>
+            <w:r>
+              <w:rPr>
+                <w:rFonts w:ascii="Times New Roman" w:hAnsi="Times New Roman" w:cs="Times New Roman"/>
+                <w:lang w:val="en-US" w:eastAsia="en-US"/>
+              </w:rPr>
+              <w:t>of</w:t>
+            </w:r>
+            <w:r>
+              <w:rPr>
+                <w:rFonts w:ascii="Times New Roman" w:hAnsi="Times New Roman" w:cs="Times New Roman"/>
+                <w:lang w:val="en-US" w:eastAsia="en-US"/>
+              </w:rPr>
+              <w:t xml:space="preserve"> </w:t>
+            </w:r>
+            <w:r>
+              <w:rPr>
+                <w:rFonts w:ascii="Times New Roman" w:hAnsi="Times New Roman" w:cs="Times New Roman"/>
+                <w:lang w:val="en-US" w:eastAsia="en-US"/>
+              </w:rPr>
+              <w:t>Thessaloniki</w:t>
+            </w:r>
+          </w:p>
+          <w:p>
+            <w:pPr>
+              <w:suppressAutoHyphens w:val="0"/>
+              <w:spacing w:before="120" w:after="120" w:line="240" w:lineRule="auto"/>
+              <w:ind w:left="-133" w:right="-58"/>
+              <w:jc w:val="center"/>
+              <w:rPr>
+                <w:rFonts w:ascii="Times New Roman" w:hAnsi="Times New Roman" w:cs="Times New Roman"/>
+                <w:b/>
+                <w:bCs/>
+                <w:i/>
+                <w:iCs/>
+                <w:lang w:val="en-US" w:eastAsia="en-US"/>
+              </w:rPr>
+            </w:pPr>
+          </w:p>
         </w:tc>
       </w:tr>
       <w:tr>
@@ -4923,6 +4988,7 @@
                 <w:rFonts w:ascii="Times New Roman" w:hAnsi="Times New Roman" w:cs="Times New Roman"/>
                 <w:b/>
                 <w:color w:val="000000"/>
+                <w:lang w:val="en-US"/>
               </w:rPr>
             </w:pPr>
             <w:r>
@@ -4937,6 +5003,7 @@
               <w:rPr>
                 <w:rFonts w:ascii="Times New Roman" w:hAnsi="Times New Roman" w:cs="Times New Roman"/>
                 <w:b/>
+                <w:lang w:val="en-US"/>
               </w:rPr>
               <w:t xml:space="preserve"> </w:t>
             </w:r>
@@ -4952,6 +5019,7 @@
               <w:rPr>
                 <w:rFonts w:ascii="Times New Roman" w:hAnsi="Times New Roman" w:cs="Times New Roman"/>
                 <w:b/>
+                <w:lang w:val="en-US"/>
               </w:rPr>
               <w:t xml:space="preserve"> </w:t>
             </w:r>
@@ -5528,7 +5596,16 @@
                 <w:color w:val="FF0000"/>
                 <w:lang w:val="en-US" w:eastAsia="en-US"/>
               </w:rPr>
-              <w:t>"Corporal Affinity: the meta-narrative of motherhood and kinship in the era of biotechnology"</w:t>
+              <w:t xml:space="preserve">"Corporal Affinity: the meta-narrative of motherhood and kinship in the era </w:t>
+            </w:r>
+            <w:r>
+              <w:rPr>
+                <w:rFonts w:ascii="Times New Roman" w:hAnsi="Times New Roman" w:cs="Times New Roman"/>
+                <w:color w:val="FF0000"/>
+                <w:lang w:val="en-US" w:eastAsia="en-US"/>
+              </w:rPr>
+              <w:lastRenderedPageBreak/>
+              <w:t>of biotechnology"</w:t>
             </w:r>
           </w:p>
           <w:p>
@@ -5724,6 +5801,7 @@
                 <w:rFonts w:ascii="Times New Roman" w:hAnsi="Times New Roman" w:cs="Times New Roman"/>
                 <w:color w:val="000000"/>
               </w:rPr>
+              <w:lastRenderedPageBreak/>
               <w:t>17.20 – 18.00</w:t>
             </w:r>
           </w:p>
@@ -5866,6 +5944,7 @@
               <w:spacing w:before="120" w:after="120" w:line="240" w:lineRule="auto"/>
               <w:rPr>
                 <w:rFonts w:ascii="Times New Roman" w:hAnsi="Times New Roman" w:cs="Times New Roman"/>
+                <w:lang w:val="en-US"/>
               </w:rPr>
             </w:pPr>
             <w:r>
@@ -5880,6 +5959,7 @@
               <w:rPr>
                 <w:rFonts w:ascii="Times New Roman" w:hAnsi="Times New Roman" w:cs="Times New Roman"/>
                 <w:b/>
+                <w:lang w:val="en-US"/>
               </w:rPr>
               <w:t xml:space="preserve"> </w:t>
             </w:r>
@@ -6076,7 +6156,6 @@
                 <w:rFonts w:ascii="Times New Roman" w:hAnsi="Times New Roman" w:cs="Times New Roman"/>
                 <w:lang w:val="en-US" w:eastAsia="en-US"/>
               </w:rPr>
-              <w:lastRenderedPageBreak/>
               <w:t>and</w:t>
             </w:r>
             <w:r>
@@ -7194,7 +7273,6 @@
                 <w:rFonts w:ascii="Times New Roman" w:hAnsi="Times New Roman" w:cs="Times New Roman"/>
                 <w:color w:val="000000"/>
               </w:rPr>
-              <w:lastRenderedPageBreak/>
               <w:t>19.50 – 20.30</w:t>
             </w:r>
           </w:p>
@@ -7308,7 +7386,7 @@
                 <w:b/>
                 <w:i/>
                 <w:color w:val="000000"/>
-                <w:lang w:eastAsia="el-GR"/>
+                <w:lang w:val="en-US" w:eastAsia="el-GR"/>
               </w:rPr>
             </w:pPr>
             <w:r>
@@ -7327,7 +7405,7 @@
                 <w:b/>
                 <w:i/>
                 <w:color w:val="000000"/>
-                <w:lang w:eastAsia="el-GR"/>
+                <w:lang w:val="en-US" w:eastAsia="el-GR"/>
               </w:rPr>
               <w:t xml:space="preserve"> </w:t>
             </w:r>
@@ -7347,7 +7425,7 @@
                 <w:b/>
                 <w:i/>
                 <w:color w:val="000000"/>
-                <w:lang w:eastAsia="el-GR"/>
+                <w:lang w:val="en-US" w:eastAsia="el-GR"/>
               </w:rPr>
               <w:t xml:space="preserve">. </w:t>
             </w:r>
@@ -7393,6 +7471,142 @@
               </w:rPr>
               <w:t xml:space="preserve"> assisted reproduction and international law</w:t>
             </w:r>
+          </w:p>
+          <w:p>
+            <w:pPr>
+              <w:suppressAutoHyphens w:val="0"/>
+              <w:spacing w:before="120" w:after="120" w:line="240" w:lineRule="auto"/>
+              <w:jc w:val="center"/>
+              <w:rPr>
+                <w:rFonts w:ascii="Times New Roman" w:hAnsi="Times New Roman" w:cs="Times New Roman"/>
+                <w:b/>
+                <w:i/>
+                <w:lang w:val="en-GB" w:eastAsia="en-US"/>
+              </w:rPr>
+            </w:pPr>
+          </w:p>
+          <w:p>
+            <w:pPr>
+              <w:spacing w:before="120" w:after="120" w:line="240" w:lineRule="auto"/>
+              <w:jc w:val="center"/>
+              <w:rPr>
+                <w:rFonts w:ascii="Times New Roman" w:hAnsi="Times New Roman" w:cs="Times New Roman"/>
+                <w:b/>
+                <w:i/>
+                <w:lang w:val="en-US" w:eastAsia="en-US"/>
+              </w:rPr>
+            </w:pPr>
+            <w:r>
+              <w:rPr>
+                <w:rFonts w:ascii="Times New Roman" w:hAnsi="Times New Roman" w:cs="Times New Roman"/>
+                <w:b/>
+                <w:lang w:val="en-US" w:eastAsia="el-GR"/>
+              </w:rPr>
+              <w:t xml:space="preserve">Chair: Basil </w:t>
+            </w:r>
+            <w:proofErr w:type="spellStart"/>
+            <w:r>
+              <w:rPr>
+                <w:rFonts w:ascii="Times New Roman" w:hAnsi="Times New Roman" w:cs="Times New Roman"/>
+                <w:b/>
+                <w:lang w:val="en-US" w:eastAsia="el-GR"/>
+              </w:rPr>
+              <w:t>Tarlatzis</w:t>
+            </w:r>
+            <w:proofErr w:type="spellEnd"/>
+          </w:p>
+          <w:p>
+            <w:pPr>
+              <w:spacing w:before="120" w:after="120" w:line="240" w:lineRule="auto"/>
+              <w:jc w:val="center"/>
+              <w:rPr>
+                <w:rFonts w:ascii="Times New Roman" w:hAnsi="Times New Roman" w:cs="Times New Roman"/>
+                <w:lang w:val="en-US" w:eastAsia="en-US"/>
+              </w:rPr>
+            </w:pPr>
+            <w:r>
+              <w:rPr>
+                <w:rFonts w:ascii="Times New Roman" w:hAnsi="Times New Roman" w:cs="Times New Roman"/>
+                <w:lang w:val="en-US" w:eastAsia="en-US"/>
+              </w:rPr>
+              <w:t>Professor</w:t>
+            </w:r>
+            <w:r>
+              <w:rPr>
+                <w:rFonts w:ascii="Times New Roman" w:hAnsi="Times New Roman" w:cs="Times New Roman"/>
+                <w:lang w:val="en-US" w:eastAsia="en-US"/>
+              </w:rPr>
+              <w:t xml:space="preserve"> </w:t>
+            </w:r>
+            <w:r>
+              <w:rPr>
+                <w:rFonts w:ascii="Times New Roman" w:hAnsi="Times New Roman" w:cs="Times New Roman"/>
+                <w:lang w:val="en-US" w:eastAsia="en-US"/>
+              </w:rPr>
+              <w:t xml:space="preserve">at the Faculty of Health Sciences of </w:t>
+            </w:r>
+            <w:r>
+              <w:rPr>
+                <w:rFonts w:ascii="Times New Roman" w:hAnsi="Times New Roman" w:cs="Times New Roman"/>
+                <w:lang w:val="en-US" w:eastAsia="en-US"/>
+              </w:rPr>
+              <w:t>Aristotle</w:t>
+            </w:r>
+            <w:r>
+              <w:rPr>
+                <w:rFonts w:ascii="Times New Roman" w:hAnsi="Times New Roman" w:cs="Times New Roman"/>
+                <w:lang w:val="en-US" w:eastAsia="en-US"/>
+              </w:rPr>
+              <w:t xml:space="preserve"> </w:t>
+            </w:r>
+            <w:r>
+              <w:rPr>
+                <w:rFonts w:ascii="Times New Roman" w:hAnsi="Times New Roman" w:cs="Times New Roman"/>
+                <w:lang w:val="en-US" w:eastAsia="en-US"/>
+              </w:rPr>
+              <w:t>University</w:t>
+            </w:r>
+            <w:r>
+              <w:rPr>
+                <w:rFonts w:ascii="Times New Roman" w:hAnsi="Times New Roman" w:cs="Times New Roman"/>
+                <w:lang w:val="en-US" w:eastAsia="en-US"/>
+              </w:rPr>
+              <w:t xml:space="preserve"> </w:t>
+            </w:r>
+            <w:r>
+              <w:rPr>
+                <w:rFonts w:ascii="Times New Roman" w:hAnsi="Times New Roman" w:cs="Times New Roman"/>
+                <w:lang w:val="en-US" w:eastAsia="en-US"/>
+              </w:rPr>
+              <w:t>of</w:t>
+            </w:r>
+            <w:r>
+              <w:rPr>
+                <w:rFonts w:ascii="Times New Roman" w:hAnsi="Times New Roman" w:cs="Times New Roman"/>
+                <w:lang w:val="en-US" w:eastAsia="en-US"/>
+              </w:rPr>
+              <w:t xml:space="preserve"> </w:t>
+            </w:r>
+            <w:r>
+              <w:rPr>
+                <w:rFonts w:ascii="Times New Roman" w:hAnsi="Times New Roman" w:cs="Times New Roman"/>
+                <w:lang w:val="en-US" w:eastAsia="en-US"/>
+              </w:rPr>
+              <w:t>Thessaloniki</w:t>
+            </w:r>
+          </w:p>
+          <w:p>
+            <w:pPr>
+              <w:suppressAutoHyphens w:val="0"/>
+              <w:spacing w:before="120" w:after="120" w:line="240" w:lineRule="auto"/>
+              <w:jc w:val="center"/>
+              <w:rPr>
+                <w:rFonts w:ascii="Times New Roman" w:hAnsi="Times New Roman" w:cs="Times New Roman"/>
+                <w:b/>
+                <w:i/>
+                <w:lang w:val="en-US" w:eastAsia="en-US"/>
+              </w:rPr>
+            </w:pPr>
           </w:p>
         </w:tc>
       </w:tr>
@@ -7421,6 +7635,7 @@
                 <w:rFonts w:ascii="Times New Roman" w:hAnsi="Times New Roman" w:cs="Times New Roman"/>
                 <w:color w:val="000000"/>
               </w:rPr>
+              <w:lastRenderedPageBreak/>
               <w:t>9.30 – 10.50</w:t>
             </w:r>
           </w:p>
@@ -7833,6 +8048,7 @@
                 <w:rFonts w:ascii="Times New Roman" w:hAnsi="Times New Roman" w:cs="Times New Roman"/>
                 <w:b/>
                 <w:color w:val="000000"/>
+                <w:lang w:val="en-US"/>
               </w:rPr>
             </w:pPr>
             <w:r>
@@ -7849,6 +8065,7 @@
                 <w:rFonts w:ascii="Times New Roman" w:hAnsi="Times New Roman" w:cs="Times New Roman"/>
                 <w:b/>
                 <w:color w:val="000000"/>
+                <w:lang w:val="en-US"/>
               </w:rPr>
               <w:t xml:space="preserve"> </w:t>
             </w:r>
@@ -7931,15 +8148,7 @@
                 <w:rFonts w:ascii="Times New Roman" w:hAnsi="Times New Roman" w:cs="Times New Roman"/>
                 <w:lang w:val="en-US" w:eastAsia="en-US"/>
               </w:rPr>
-              <w:t xml:space="preserve"> in Medical Ethics at </w:t>
-            </w:r>
-            <w:r>
-              <w:rPr>
-                <w:rFonts w:ascii="Times New Roman" w:hAnsi="Times New Roman" w:cs="Times New Roman"/>
-                <w:lang w:val="en-US" w:eastAsia="en-US"/>
-              </w:rPr>
-              <w:lastRenderedPageBreak/>
-              <w:t>UCL Medical School of London</w:t>
+              <w:t xml:space="preserve"> in Medical Ethics at UCL Medical School of London</w:t>
             </w:r>
           </w:p>
           <w:p>
@@ -8172,7 +8381,6 @@
                 <w:rFonts w:ascii="Times New Roman" w:hAnsi="Times New Roman" w:cs="Times New Roman"/>
                 <w:color w:val="000000"/>
               </w:rPr>
-              <w:lastRenderedPageBreak/>
               <w:t>10.50 – 11.30</w:t>
             </w:r>
           </w:p>
@@ -8326,6 +8534,7 @@
                 <w:b/>
                 <w:iCs/>
                 <w:shd w:val="clear" w:color="auto" w:fill="FFFFFF"/>
+                <w:lang w:val="en-US"/>
               </w:rPr>
             </w:pPr>
             <w:r>
@@ -8344,6 +8553,7 @@
                 <w:b/>
                 <w:iCs/>
                 <w:shd w:val="clear" w:color="auto" w:fill="FFFFFF"/>
+                <w:lang w:val="en-US"/>
               </w:rPr>
               <w:t xml:space="preserve"> </w:t>
             </w:r>
@@ -8857,6 +9067,7 @@
                 <w:b/>
                 <w:lang w:val="en-US" w:eastAsia="en-US"/>
               </w:rPr>
+              <w:lastRenderedPageBreak/>
               <w:t>Lina</w:t>
             </w:r>
             <w:proofErr w:type="spellEnd"/>
@@ -9369,6 +9580,7 @@
                 <w:rFonts w:ascii="Times New Roman" w:hAnsi="Times New Roman" w:cs="Times New Roman"/>
                 <w:color w:val="000000"/>
               </w:rPr>
+              <w:lastRenderedPageBreak/>
               <w:t>13.00 – 14.00</w:t>
             </w:r>
           </w:p>
@@ -9784,6 +9996,16 @@
       <w:szCs w:val="24"/>
       <w:lang w:eastAsia="ar-SA"/>
     </w:rPr>
+  </w:style>
+  <w:style w:type="character" w:customStyle="1" w:styleId="shorttext">
+    <w:name w:val="short_text"/>
+    <w:basedOn w:val="a0"/>
+    <w:rsid w:val="001B1B27"/>
+  </w:style>
+  <w:style w:type="character" w:customStyle="1" w:styleId="hps">
+    <w:name w:val="hps"/>
+    <w:basedOn w:val="a0"/>
+    <w:rsid w:val="001B1B27"/>
   </w:style>
 </w:styles>
 </file>

</xml_diff>

<commit_message>
Added new conference program files.
</commit_message>
<xml_diff>
--- a/resources/files/Conference  program_Eng-1.docx
+++ b/resources/files/Conference  program_Eng-1.docx
@@ -1127,7 +1127,7 @@
                 <w:rFonts w:ascii="Times New Roman" w:hAnsi="Times New Roman" w:cs="Times New Roman"/>
                 <w:b/>
                 <w:i/>
-                <w:lang w:eastAsia="el-GR"/>
+                <w:lang w:val="en-US" w:eastAsia="el-GR"/>
               </w:rPr>
             </w:pPr>
           </w:p>
@@ -1267,25 +1267,34 @@
                 <w:rStyle w:val="hps"/>
                 <w:rFonts w:ascii="Times New Roman" w:hAnsi="Times New Roman" w:cs="Times New Roman"/>
                 <w:color w:val="222222"/>
-                <w:lang/>
-              </w:rPr>
-              <w:t xml:space="preserve">Chairman of the </w:t>
+                <w:lang w:val="en-US"/>
+              </w:rPr>
+              <w:t>Chairman of the National</w:t>
+            </w:r>
+            <w:r>
+              <w:rPr>
+                <w:rStyle w:val="shorttext"/>
+                <w:rFonts w:ascii="Times New Roman" w:hAnsi="Times New Roman" w:cs="Times New Roman"/>
+                <w:color w:val="222222"/>
+                <w:lang w:val="en-US"/>
+              </w:rPr>
+              <w:t xml:space="preserve"> </w:t>
             </w:r>
             <w:r>
               <w:rPr>
                 <w:rStyle w:val="hps"/>
                 <w:rFonts w:ascii="Times New Roman" w:hAnsi="Times New Roman" w:cs="Times New Roman"/>
                 <w:color w:val="222222"/>
-                <w:lang/>
-              </w:rPr>
-              <w:t>National</w:t>
+                <w:lang w:val="en-US"/>
+              </w:rPr>
+              <w:t>Authority</w:t>
             </w:r>
             <w:r>
               <w:rPr>
                 <w:rStyle w:val="shorttext"/>
                 <w:rFonts w:ascii="Times New Roman" w:hAnsi="Times New Roman" w:cs="Times New Roman"/>
                 <w:color w:val="222222"/>
-                <w:lang/>
+                <w:lang w:val="en-US"/>
               </w:rPr>
               <w:t xml:space="preserve"> </w:t>
             </w:r>
@@ -1294,16 +1303,16 @@
                 <w:rStyle w:val="hps"/>
                 <w:rFonts w:ascii="Times New Roman" w:hAnsi="Times New Roman" w:cs="Times New Roman"/>
                 <w:color w:val="222222"/>
-                <w:lang/>
-              </w:rPr>
-              <w:t>Authority</w:t>
+                <w:lang w:val="en-US"/>
+              </w:rPr>
+              <w:t>of Medically</w:t>
             </w:r>
             <w:r>
               <w:rPr>
                 <w:rStyle w:val="shorttext"/>
                 <w:rFonts w:ascii="Times New Roman" w:hAnsi="Times New Roman" w:cs="Times New Roman"/>
                 <w:color w:val="222222"/>
-                <w:lang/>
+                <w:lang w:val="en-US"/>
               </w:rPr>
               <w:t xml:space="preserve"> </w:t>
             </w:r>
@@ -1312,25 +1321,7 @@
                 <w:rStyle w:val="hps"/>
                 <w:rFonts w:ascii="Times New Roman" w:hAnsi="Times New Roman" w:cs="Times New Roman"/>
                 <w:color w:val="222222"/>
-                <w:lang/>
-              </w:rPr>
-              <w:t>of Medically</w:t>
-            </w:r>
-            <w:r>
-              <w:rPr>
-                <w:rStyle w:val="shorttext"/>
-                <w:rFonts w:ascii="Times New Roman" w:hAnsi="Times New Roman" w:cs="Times New Roman"/>
-                <w:color w:val="222222"/>
-                <w:lang/>
-              </w:rPr>
-              <w:t xml:space="preserve"> </w:t>
-            </w:r>
-            <w:r>
-              <w:rPr>
-                <w:rStyle w:val="hps"/>
-                <w:rFonts w:ascii="Times New Roman" w:hAnsi="Times New Roman" w:cs="Times New Roman"/>
-                <w:color w:val="222222"/>
-                <w:lang/>
+                <w:lang w:val="en-US"/>
               </w:rPr>
               <w:t>Assisted Reproduction</w:t>
             </w:r>
@@ -5524,18 +5515,25 @@
             <w:r>
               <w:rPr>
                 <w:rFonts w:ascii="Times New Roman" w:hAnsi="Times New Roman" w:cs="Times New Roman"/>
+                <w:color w:val="323232"/>
+                <w:lang w:val="en-US"/>
+              </w:rPr>
+              <w:t xml:space="preserve">Associate </w:t>
+            </w:r>
+            <w:r>
+              <w:rPr>
+                <w:rFonts w:ascii="Times New Roman" w:hAnsi="Times New Roman" w:cs="Times New Roman"/>
                 <w:bCs/>
                 <w:lang w:val="en-US"/>
               </w:rPr>
-              <w:t>A</w:t>
+              <w:t>professor in Anthropology</w:t>
             </w:r>
             <w:r>
               <w:rPr>
                 <w:rFonts w:ascii="Times New Roman" w:hAnsi="Times New Roman" w:cs="Times New Roman"/>
                 <w:bCs/>
-                <w:lang w:val="en-US"/>
-              </w:rPr>
-              <w:t xml:space="preserve">ssistant professor in Anthropology of </w:t>
+              </w:rPr>
+              <w:t xml:space="preserve"> </w:t>
             </w:r>
             <w:r>
               <w:rPr>
@@ -5543,7 +5541,7 @@
                 <w:bCs/>
                 <w:lang w:val="en-US"/>
               </w:rPr>
-              <w:t xml:space="preserve">Kinship in modern Greece at </w:t>
+              <w:t xml:space="preserve">at </w:t>
             </w:r>
             <w:proofErr w:type="spellStart"/>
             <w:r>
@@ -5596,16 +5594,7 @@
                 <w:color w:val="FF0000"/>
                 <w:lang w:val="en-US" w:eastAsia="en-US"/>
               </w:rPr>
-              <w:t xml:space="preserve">"Corporal Affinity: the meta-narrative of motherhood and kinship in the era </w:t>
-            </w:r>
-            <w:r>
-              <w:rPr>
-                <w:rFonts w:ascii="Times New Roman" w:hAnsi="Times New Roman" w:cs="Times New Roman"/>
-                <w:color w:val="FF0000"/>
-                <w:lang w:val="en-US" w:eastAsia="en-US"/>
-              </w:rPr>
-              <w:lastRenderedPageBreak/>
-              <w:t>of biotechnology"</w:t>
+              <w:t>"Corporal Affinity: the meta-narrative of motherhood and kinship in the era of biotechnology"</w:t>
             </w:r>
           </w:p>
           <w:p>
@@ -7502,6 +7491,7 @@
                 <w:b/>
                 <w:lang w:val="en-US" w:eastAsia="el-GR"/>
               </w:rPr>
+              <w:lastRenderedPageBreak/>
               <w:t xml:space="preserve">Chair: Basil </w:t>
             </w:r>
             <w:proofErr w:type="spellStart"/>

</xml_diff>